<commit_message>
Lab 2 typos fixed, hyperlinks work, updated info.
</commit_message>
<xml_diff>
--- a/Arduino_Nano/Labs/Lab2/AutonoMouse Lab-2.docx
+++ b/Arduino_Nano/Labs/Lab2/AutonoMouse Lab-2.docx
@@ -1,6 +1,6 @@
 
 <file path=word/document.xml><?xml version="1.0" encoding="utf-8"?>
-<w:document xmlns:wpc="http://schemas.microsoft.com/office/word/2010/wordprocessingCanvas" xmlns:cx="http://schemas.microsoft.com/office/drawing/2014/chartex" xmlns:cx1="http://schemas.microsoft.com/office/drawing/2015/9/8/chartex" xmlns:cx2="http://schemas.microsoft.com/office/drawing/2015/10/21/chartex" xmlns:cx3="http://schemas.microsoft.com/office/drawing/2016/5/9/chartex" xmlns:cx4="http://schemas.microsoft.com/office/drawing/2016/5/10/chartex" xmlns:cx5="http://schemas.microsoft.com/office/drawing/2016/5/11/chartex" xmlns:cx6="http://schemas.microsoft.com/office/drawing/2016/5/12/chartex" xmlns:cx7="http://schemas.microsoft.com/office/drawing/2016/5/13/chartex" xmlns:cx8="http://schemas.microsoft.com/office/drawing/2016/5/14/chartex" xmlns:mc="http://schemas.openxmlformats.org/markup-compatibility/2006" xmlns:aink="http://schemas.microsoft.com/office/drawing/2016/ink" xmlns:am3d="http://schemas.microsoft.com/office/drawing/2017/model3d" xmlns:o="urn:schemas-microsoft-com:office:office" xmlns:r="http://schemas.openxmlformats.org/officeDocument/2006/relationships" xmlns:m="http://schemas.openxmlformats.org/officeDocument/2006/math" xmlns:v="urn:schemas-microsoft-com:vml" xmlns:wp14="http://schemas.microsoft.com/office/word/2010/wordprocessingDrawing" xmlns:wp="http://schemas.openxmlformats.org/drawingml/2006/wordprocessingDrawing" xmlns:w10="urn:schemas-microsoft-com:office:word" xmlns:w="http://schemas.openxmlformats.org/wordprocessingml/2006/main" xmlns:w14="http://schemas.microsoft.com/office/word/2010/wordml" xmlns:w15="http://schemas.microsoft.com/office/word/2012/wordml" xmlns:w16cex="http://schemas.microsoft.com/office/word/2018/wordml/cex" xmlns:w16cid="http://schemas.microsoft.com/office/word/2016/wordml/cid" xmlns:w16="http://schemas.microsoft.com/office/word/2018/wordml" xmlns:w16sdtdh="http://schemas.microsoft.com/office/word/2020/wordml/sdtdatahash" xmlns:w16se="http://schemas.microsoft.com/office/word/2015/wordml/symex" xmlns:wpg="http://schemas.microsoft.com/office/word/2010/wordprocessingGroup" xmlns:wpi="http://schemas.microsoft.com/office/word/2010/wordprocessingInk" xmlns:wne="http://schemas.microsoft.com/office/word/2006/wordml" xmlns:wps="http://schemas.microsoft.com/office/word/2010/wordprocessingShape" mc:Ignorable="w14 w15 w16se w16cid w16 w16cex w16sdtdh wp14">
+<w:document xmlns:wpc="http://schemas.microsoft.com/office/word/2010/wordprocessingCanvas" xmlns:cx="http://schemas.microsoft.com/office/drawing/2014/chartex" xmlns:cx1="http://schemas.microsoft.com/office/drawing/2015/9/8/chartex" xmlns:cx2="http://schemas.microsoft.com/office/drawing/2015/10/21/chartex" xmlns:cx3="http://schemas.microsoft.com/office/drawing/2016/5/9/chartex" xmlns:cx4="http://schemas.microsoft.com/office/drawing/2016/5/10/chartex" xmlns:cx5="http://schemas.microsoft.com/office/drawing/2016/5/11/chartex" xmlns:cx6="http://schemas.microsoft.com/office/drawing/2016/5/12/chartex" xmlns:cx7="http://schemas.microsoft.com/office/drawing/2016/5/13/chartex" xmlns:cx8="http://schemas.microsoft.com/office/drawing/2016/5/14/chartex" xmlns:mc="http://schemas.openxmlformats.org/markup-compatibility/2006" xmlns:aink="http://schemas.microsoft.com/office/drawing/2016/ink" xmlns:am3d="http://schemas.microsoft.com/office/drawing/2017/model3d" xmlns:o="urn:schemas-microsoft-com:office:office" xmlns:r="http://schemas.openxmlformats.org/officeDocument/2006/relationships" xmlns:m="http://schemas.openxmlformats.org/officeDocument/2006/math" xmlns:v="urn:schemas-microsoft-com:vml" xmlns:wp14="http://schemas.microsoft.com/office/word/2010/wordprocessingDrawing" xmlns:wp="http://schemas.openxmlformats.org/drawingml/2006/wordprocessingDrawing" xmlns:w10="urn:schemas-microsoft-com:office:word" xmlns:w="http://schemas.openxmlformats.org/wordprocessingml/2006/main" xmlns:w14="http://schemas.microsoft.com/office/word/2010/wordml" xmlns:w15="http://schemas.microsoft.com/office/word/2012/wordml" xmlns:w16cid="http://schemas.microsoft.com/office/word/2016/wordml/cid" xmlns:w16se="http://schemas.microsoft.com/office/word/2015/wordml/symex" xmlns:wpg="http://schemas.microsoft.com/office/word/2010/wordprocessingGroup" xmlns:wpi="http://schemas.microsoft.com/office/word/2010/wordprocessingInk" xmlns:wne="http://schemas.microsoft.com/office/word/2006/wordml" xmlns:wps="http://schemas.microsoft.com/office/word/2010/wordprocessingShape" mc:Ignorable="w14 w15 w16se w16cid wp14">
   <w:body>
     <w:p>
       <w:pPr>
@@ -10,7 +10,13 @@
       <w:bookmarkStart w:id="0" w:name="_h4i749sa83m6" w:colFirst="0" w:colLast="0"/>
       <w:bookmarkEnd w:id="0"/>
       <w:r>
-        <w:t>Lab 2-Blink a LED</w:t>
+        <w:t>Lab 2-Blink a</w:t>
+      </w:r>
+      <w:r>
+        <w:t>n</w:t>
+      </w:r>
+      <w:r>
+        <w:t xml:space="preserve"> LED</w:t>
       </w:r>
     </w:p>
     <w:p>
@@ -70,11 +76,9 @@
       <w:r>
         <w:t xml:space="preserve">When working with electronics we usually use a breadboard to prototype our circuit before permanently creating it on a printed circuit board. To finish this </w:t>
       </w:r>
-      <w:proofErr w:type="gramStart"/>
-      <w:r>
-        <w:t>lab</w:t>
-      </w:r>
-      <w:proofErr w:type="gramEnd"/>
+      <w:r>
+        <w:t>lab,</w:t>
+      </w:r>
       <w:r>
         <w:t xml:space="preserve"> you need to show that you can blink an LED with your Arduino Nano. </w:t>
       </w:r>
@@ -82,15 +86,7 @@
     <w:p/>
     <w:p>
       <w:r>
-        <w:t xml:space="preserve">Before we start creating our </w:t>
-      </w:r>
-      <w:proofErr w:type="gramStart"/>
-      <w:r>
-        <w:t>circuit</w:t>
-      </w:r>
-      <w:proofErr w:type="gramEnd"/>
-      <w:r>
-        <w:t xml:space="preserve"> please pay attention to a few things:</w:t>
+        <w:t>Before we start creating our circuit please pay attention to a few things:</w:t>
       </w:r>
     </w:p>
     <w:p/>
@@ -182,7 +178,31 @@
       </w:r>
       <w:proofErr w:type="spellEnd"/>
       <w:r>
-        <w:t xml:space="preserve"> diagram below one side of the LED is bent and the other is straight. This is because an LED is a polarized component (meaning that current only flows one way, if you put it in backwards the LED won’t turn on). The positive side (bent side) is called the anode and the negative side (straight side) is called the cathode. Make sure the anode is connected to power and the cathode is connected to ground. </w:t>
+        <w:t xml:space="preserve"> diagram below one side of the LED is bent and the other is straight. This is because an LED is a polarized component (meaning that current only flows one way</w:t>
+      </w:r>
+      <w:r>
+        <w:t>;</w:t>
+      </w:r>
+      <w:r>
+        <w:t xml:space="preserve"> if you put it in backwards</w:t>
+      </w:r>
+      <w:r>
+        <w:t>,</w:t>
+      </w:r>
+      <w:r>
+        <w:t xml:space="preserve"> the LED won’t turn on). The positive side (bent side) is called the anode</w:t>
+      </w:r>
+      <w:r>
+        <w:t>,</w:t>
+      </w:r>
+      <w:r>
+        <w:t xml:space="preserve"> and the negative side (straight side) is called the cathode. Make sure the anode is connected to power</w:t>
+      </w:r>
+      <w:r>
+        <w:t>,</w:t>
+      </w:r>
+      <w:r>
+        <w:t xml:space="preserve"> and the cathode is connected to ground. </w:t>
       </w:r>
     </w:p>
     <w:p/>
@@ -190,17 +210,24 @@
       <w:r>
         <w:t xml:space="preserve">Third, notice that the LED is in series with the </w:t>
       </w:r>
-      <w:proofErr w:type="gramStart"/>
-      <w:r>
-        <w:t>330 ohm</w:t>
-      </w:r>
-      <w:proofErr w:type="gramEnd"/>
-      <w:r>
-        <w:t xml:space="preserve"> resistor. The LED has almost no resistance and if we put it directly between power and ground too much current would flow and </w:t>
+      <w:r>
+        <w:t>330-ohm</w:t>
+      </w:r>
+      <w:r>
+        <w:t xml:space="preserve"> resistor. The LED has almost no resistance</w:t>
+      </w:r>
+      <w:r>
+        <w:t>, so</w:t>
+      </w:r>
+      <w:r>
+        <w:t xml:space="preserve"> if we put it directly between power and ground too much current would flow and </w:t>
       </w:r>
       <w:r>
         <w:lastRenderedPageBreak/>
-        <w:t xml:space="preserve">break the LED. The resistor constricts the current to a much smaller value that the LED can handle. </w:t>
+        <w:t>the LED would burn out</w:t>
+      </w:r>
+      <w:r>
+        <w:t xml:space="preserve">. The resistor constricts the current to a much smaller value that the LED can handle. </w:t>
       </w:r>
     </w:p>
     <w:p/>
@@ -259,7 +286,13 @@
     </w:p>
     <w:p>
       <w:r>
-        <w:t>Create the circuit shown in the picture below. (Make sure to push your Arduino Nano far enough into the board to make a connection but be careful not to break any pins).</w:t>
+        <w:t>Create the circuit shown in the picture below. (Make sure to push your Arduino Nano far enough into the board to make a connection</w:t>
+      </w:r>
+      <w:r>
+        <w:t>,</w:t>
+      </w:r>
+      <w:r>
+        <w:t xml:space="preserve"> but be careful not to break any pins).</w:t>
       </w:r>
     </w:p>
     <w:p/>
@@ -317,11 +350,9 @@
       <w:r>
         <w:t xml:space="preserve">Place a </w:t>
       </w:r>
-      <w:proofErr w:type="gramStart"/>
-      <w:r>
-        <w:t>330 ohm</w:t>
-      </w:r>
-      <w:proofErr w:type="gramEnd"/>
+      <w:r>
+        <w:t>330-ohm</w:t>
+      </w:r>
       <w:r>
         <w:t xml:space="preserve"> resistor (look up resistor band chart) between the - rail and the cathode of the LED</w:t>
       </w:r>
@@ -449,21 +480,42 @@
     <w:p/>
     <w:p>
       <w:r>
-        <w:t>Once you’ve installed the Arduino IDE copy and paste the code provided into the IDE.</w:t>
-      </w:r>
+        <w:t>Once you’ve installed the Arduino IDE</w:t>
+      </w:r>
+      <w:r>
+        <w:t>,</w:t>
+      </w:r>
+      <w:r>
+        <w:t xml:space="preserve"> copy and paste the code provided </w:t>
+      </w:r>
+      <w:r>
+        <w:t xml:space="preserve">from GitHub </w:t>
+      </w:r>
+      <w:r>
+        <w:t>into the IDE.</w:t>
+      </w:r>
+      <w:r>
+        <w:t xml:space="preserve"> </w:t>
+      </w:r>
+      <w:hyperlink r:id="rId9" w:history="1">
+        <w:r>
+          <w:rPr>
+            <w:rStyle w:val="Hyperlink"/>
+          </w:rPr>
+          <w:t>Code for blinking lig</w:t>
+        </w:r>
+        <w:r>
+          <w:rPr>
+            <w:rStyle w:val="Hyperlink"/>
+          </w:rPr>
+          <w:t>ht.</w:t>
+        </w:r>
+      </w:hyperlink>
     </w:p>
     <w:p/>
     <w:p>
       <w:r>
-        <w:t xml:space="preserve">Once you're done copying the </w:t>
-      </w:r>
-      <w:proofErr w:type="gramStart"/>
-      <w:r>
-        <w:t>code</w:t>
-      </w:r>
-      <w:proofErr w:type="gramEnd"/>
-      <w:r>
-        <w:t xml:space="preserve"> we will now try to get it to interface with your Arduino Nano. </w:t>
+        <w:t xml:space="preserve">Once you're done copying the code we will now try to get it to interface with your Arduino Nano. </w:t>
       </w:r>
     </w:p>
     <w:p>
@@ -539,7 +591,7 @@
                     <pic:cNvPicPr preferRelativeResize="0"/>
                   </pic:nvPicPr>
                   <pic:blipFill>
-                    <a:blip r:embed="rId9"/>
+                    <a:blip r:embed="rId10"/>
                     <a:srcRect/>
                     <a:stretch>
                       <a:fillRect/>
@@ -646,7 +698,7 @@
                     <pic:cNvPicPr preferRelativeResize="0"/>
                   </pic:nvPicPr>
                   <pic:blipFill>
-                    <a:blip r:embed="rId10"/>
+                    <a:blip r:embed="rId11"/>
                     <a:srcRect/>
                     <a:stretch>
                       <a:fillRect/>
@@ -693,25 +745,9 @@
           <w:sz w:val="20"/>
           <w:szCs w:val="20"/>
         </w:rPr>
-        <w:t xml:space="preserve">Note: this might be tricky. My computer’s USB driver wasn’t compatible with </w:t>
-      </w:r>
-      <w:proofErr w:type="gramStart"/>
-      <w:r>
-        <w:rPr>
-          <w:sz w:val="20"/>
-          <w:szCs w:val="20"/>
-        </w:rPr>
-        <w:t>Arduino</w:t>
-      </w:r>
-      <w:proofErr w:type="gramEnd"/>
-      <w:r>
-        <w:rPr>
-          <w:sz w:val="20"/>
-          <w:szCs w:val="20"/>
-        </w:rPr>
-        <w:t xml:space="preserve"> and it wouldn’t install the Arduino drivers which came with Arduino IDE so I found a CH340 Driver at </w:t>
-      </w:r>
-      <w:hyperlink r:id="rId11">
+        <w:t xml:space="preserve">Note: this might be tricky. My computer’s USB driver wasn’t compatible with Arduino and it wouldn’t install the Arduino drivers which came with Arduino IDE so I found a CH340 Driver at </w:t>
+      </w:r>
+      <w:hyperlink r:id="rId12">
         <w:r>
           <w:rPr>
             <w:color w:val="1155CC"/>
@@ -719,7 +755,16 @@
             <w:szCs w:val="20"/>
             <w:u w:val="single"/>
           </w:rPr>
-          <w:t>https://sparks.gogo.co.nz/ch340.html</w:t>
+          <w:t>https://sparks.gogo.co.nz/</w:t>
+        </w:r>
+        <w:r>
+          <w:rPr>
+            <w:color w:val="1155CC"/>
+            <w:sz w:val="20"/>
+            <w:szCs w:val="20"/>
+            <w:u w:val="single"/>
+          </w:rPr>
+          <w:t>ch340.html</w:t>
         </w:r>
       </w:hyperlink>
       <w:r>
@@ -727,23 +772,7 @@
           <w:sz w:val="20"/>
           <w:szCs w:val="20"/>
         </w:rPr>
-        <w:t xml:space="preserve"> that worked. First go to device manager (on windows) and look under ports for the port your Arduino is connected to. (An easy way to do this is to plug in your Arduino nano and see if a new port will pop up) If it does then you should be able to select which port in Arduino IDE. If not, check if an unidentified USB device came up instead. If that’s the </w:t>
-      </w:r>
-      <w:proofErr w:type="gramStart"/>
-      <w:r>
-        <w:rPr>
-          <w:sz w:val="20"/>
-          <w:szCs w:val="20"/>
-        </w:rPr>
-        <w:t>case</w:t>
-      </w:r>
-      <w:proofErr w:type="gramEnd"/>
-      <w:r>
-        <w:rPr>
-          <w:sz w:val="20"/>
-          <w:szCs w:val="20"/>
-        </w:rPr>
-        <w:t xml:space="preserve"> then you need to install a compatible driver. </w:t>
+        <w:t xml:space="preserve"> that worked. First go to device manager (on windows) and look under ports for the port your Arduino is connected to. (An easy way to do this is to plug in your Arduino nano and see if a new port will pop up) If it does then you should be able to select which port in Arduino IDE. If not, check if an unidentified USB device came up instead. If that’s the case then you need to install a compatible driver. </w:t>
       </w:r>
     </w:p>
     <w:p>
@@ -775,7 +804,7 @@
                     <pic:cNvPicPr preferRelativeResize="0"/>
                   </pic:nvPicPr>
                   <pic:blipFill>
-                    <a:blip r:embed="rId12"/>
+                    <a:blip r:embed="rId13"/>
                     <a:srcRect/>
                     <a:stretch>
                       <a:fillRect/>
@@ -815,7 +844,13 @@
         <w:t xml:space="preserve">Sketch/Upload </w:t>
       </w:r>
       <w:r>
-        <w:t xml:space="preserve">to upload the software onto the Arduino Nano. If it correctly worked your Arduino Nano should start doing what you told it to do. If not, you will see error messages saying that your code compiled incorrectly. You will need to fix whatever is causing the problem. </w:t>
+        <w:t>to upload the software onto the Arduino Nano. If it worked</w:t>
+      </w:r>
+      <w:r>
+        <w:t>,</w:t>
+      </w:r>
+      <w:r>
+        <w:t xml:space="preserve"> your Arduino Nano should start doing what you told it to do. If not, you will see error messages saying that your code compiled incorrectly. You will need to fix whatever is causing the problem. </w:t>
       </w:r>
       <w:r>
         <w:rPr>
@@ -824,15 +859,15 @@
         </w:rPr>
         <w:t xml:space="preserve">Note: it’s helpful sometimes to get the whole error message when you’re debugging what went wrong. To change these </w:t>
       </w:r>
-      <w:proofErr w:type="gramStart"/>
+      <w:bookmarkStart w:id="5" w:name="_GoBack"/>
+      <w:bookmarkEnd w:id="5"/>
       <w:r>
         <w:rPr>
           <w:sz w:val="20"/>
           <w:szCs w:val="20"/>
         </w:rPr>
-        <w:t>settings</w:t>
-      </w:r>
-      <w:proofErr w:type="gramEnd"/>
+        <w:t>settings,</w:t>
+      </w:r>
       <w:r>
         <w:rPr>
           <w:sz w:val="20"/>
@@ -900,7 +935,7 @@
                     <pic:cNvPicPr preferRelativeResize="0"/>
                   </pic:nvPicPr>
                   <pic:blipFill>
-                    <a:blip r:embed="rId13"/>
+                    <a:blip r:embed="rId14"/>
                     <a:srcRect/>
                     <a:stretch>
                       <a:fillRect/>
@@ -927,8 +962,8 @@
       <w:pPr>
         <w:pStyle w:val="Heading2"/>
       </w:pPr>
-      <w:bookmarkStart w:id="5" w:name="_aru51pywwv02" w:colFirst="0" w:colLast="0"/>
-      <w:bookmarkEnd w:id="5"/>
+      <w:bookmarkStart w:id="6" w:name="_aru51pywwv02" w:colFirst="0" w:colLast="0"/>
+      <w:bookmarkEnd w:id="6"/>
       <w:r>
         <w:t>Step 3 Blinking the LED:</w:t>
       </w:r>
@@ -942,8 +977,8 @@
       <w:pPr>
         <w:pStyle w:val="Heading3"/>
       </w:pPr>
-      <w:bookmarkStart w:id="6" w:name="_ctk76ux3ydaf" w:colFirst="0" w:colLast="0"/>
-      <w:bookmarkEnd w:id="6"/>
+      <w:bookmarkStart w:id="7" w:name="_ctk76ux3ydaf" w:colFirst="0" w:colLast="0"/>
+      <w:bookmarkEnd w:id="7"/>
       <w:r>
         <w:t>Bonus Questions:</w:t>
       </w:r>
@@ -966,7 +1001,7 @@
 </file>
 
 <file path=word/numbering.xml><?xml version="1.0" encoding="utf-8"?>
-<w:numbering xmlns:wpc="http://schemas.microsoft.com/office/word/2010/wordprocessingCanvas" xmlns:cx="http://schemas.microsoft.com/office/drawing/2014/chartex" xmlns:cx1="http://schemas.microsoft.com/office/drawing/2015/9/8/chartex" xmlns:cx2="http://schemas.microsoft.com/office/drawing/2015/10/21/chartex" xmlns:cx3="http://schemas.microsoft.com/office/drawing/2016/5/9/chartex" xmlns:cx4="http://schemas.microsoft.com/office/drawing/2016/5/10/chartex" xmlns:cx5="http://schemas.microsoft.com/office/drawing/2016/5/11/chartex" xmlns:cx6="http://schemas.microsoft.com/office/drawing/2016/5/12/chartex" xmlns:cx7="http://schemas.microsoft.com/office/drawing/2016/5/13/chartex" xmlns:cx8="http://schemas.microsoft.com/office/drawing/2016/5/14/chartex" xmlns:mc="http://schemas.openxmlformats.org/markup-compatibility/2006" xmlns:aink="http://schemas.microsoft.com/office/drawing/2016/ink" xmlns:am3d="http://schemas.microsoft.com/office/drawing/2017/model3d" xmlns:o="urn:schemas-microsoft-com:office:office" xmlns:r="http://schemas.openxmlformats.org/officeDocument/2006/relationships" xmlns:m="http://schemas.openxmlformats.org/officeDocument/2006/math" xmlns:v="urn:schemas-microsoft-com:vml" xmlns:wp14="http://schemas.microsoft.com/office/word/2010/wordprocessingDrawing" xmlns:wp="http://schemas.openxmlformats.org/drawingml/2006/wordprocessingDrawing" xmlns:w10="urn:schemas-microsoft-com:office:word" xmlns:w="http://schemas.openxmlformats.org/wordprocessingml/2006/main" xmlns:w14="http://schemas.microsoft.com/office/word/2010/wordml" xmlns:w15="http://schemas.microsoft.com/office/word/2012/wordml" xmlns:w16cex="http://schemas.microsoft.com/office/word/2018/wordml/cex" xmlns:w16cid="http://schemas.microsoft.com/office/word/2016/wordml/cid" xmlns:w16="http://schemas.microsoft.com/office/word/2018/wordml" xmlns:w16sdtdh="http://schemas.microsoft.com/office/word/2020/wordml/sdtdatahash" xmlns:w16se="http://schemas.microsoft.com/office/word/2015/wordml/symex" xmlns:wpg="http://schemas.microsoft.com/office/word/2010/wordprocessingGroup" xmlns:wpi="http://schemas.microsoft.com/office/word/2010/wordprocessingInk" xmlns:wne="http://schemas.microsoft.com/office/word/2006/wordml" xmlns:wps="http://schemas.microsoft.com/office/word/2010/wordprocessingShape" mc:Ignorable="w14 w15 w16se w16cid w16 w16cex w16sdtdh wp14">
+<w:numbering xmlns:wpc="http://schemas.microsoft.com/office/word/2010/wordprocessingCanvas" xmlns:cx="http://schemas.microsoft.com/office/drawing/2014/chartex" xmlns:cx1="http://schemas.microsoft.com/office/drawing/2015/9/8/chartex" xmlns:cx2="http://schemas.microsoft.com/office/drawing/2015/10/21/chartex" xmlns:cx3="http://schemas.microsoft.com/office/drawing/2016/5/9/chartex" xmlns:cx4="http://schemas.microsoft.com/office/drawing/2016/5/10/chartex" xmlns:cx5="http://schemas.microsoft.com/office/drawing/2016/5/11/chartex" xmlns:cx6="http://schemas.microsoft.com/office/drawing/2016/5/12/chartex" xmlns:cx7="http://schemas.microsoft.com/office/drawing/2016/5/13/chartex" xmlns:cx8="http://schemas.microsoft.com/office/drawing/2016/5/14/chartex" xmlns:mc="http://schemas.openxmlformats.org/markup-compatibility/2006" xmlns:aink="http://schemas.microsoft.com/office/drawing/2016/ink" xmlns:am3d="http://schemas.microsoft.com/office/drawing/2017/model3d" xmlns:o="urn:schemas-microsoft-com:office:office" xmlns:r="http://schemas.openxmlformats.org/officeDocument/2006/relationships" xmlns:m="http://schemas.openxmlformats.org/officeDocument/2006/math" xmlns:v="urn:schemas-microsoft-com:vml" xmlns:wp14="http://schemas.microsoft.com/office/word/2010/wordprocessingDrawing" xmlns:wp="http://schemas.openxmlformats.org/drawingml/2006/wordprocessingDrawing" xmlns:w10="urn:schemas-microsoft-com:office:word" xmlns:w="http://schemas.openxmlformats.org/wordprocessingml/2006/main" xmlns:w14="http://schemas.microsoft.com/office/word/2010/wordml" xmlns:w15="http://schemas.microsoft.com/office/word/2012/wordml" xmlns:w16cid="http://schemas.microsoft.com/office/word/2016/wordml/cid" xmlns:w16se="http://schemas.microsoft.com/office/word/2015/wordml/symex" xmlns:wpg="http://schemas.microsoft.com/office/word/2010/wordprocessingGroup" xmlns:wpi="http://schemas.microsoft.com/office/word/2010/wordprocessingInk" xmlns:wne="http://schemas.microsoft.com/office/word/2006/wordml" xmlns:wps="http://schemas.microsoft.com/office/word/2010/wordprocessingShape" mc:Ignorable="w14 w15 w16se w16cid wp14">
   <w:abstractNum w:abstractNumId="0" w15:restartNumberingAfterBreak="0">
     <w:nsid w:val="336C750F"/>
     <w:multiLevelType w:val="multilevel"/>
@@ -1319,7 +1354,7 @@
 </file>
 
 <file path=word/styles.xml><?xml version="1.0" encoding="utf-8"?>
-<w:styles xmlns:mc="http://schemas.openxmlformats.org/markup-compatibility/2006" xmlns:r="http://schemas.openxmlformats.org/officeDocument/2006/relationships" xmlns:w="http://schemas.openxmlformats.org/wordprocessingml/2006/main" xmlns:w14="http://schemas.microsoft.com/office/word/2010/wordml" xmlns:w15="http://schemas.microsoft.com/office/word/2012/wordml" xmlns:w16cex="http://schemas.microsoft.com/office/word/2018/wordml/cex" xmlns:w16cid="http://schemas.microsoft.com/office/word/2016/wordml/cid" xmlns:w16="http://schemas.microsoft.com/office/word/2018/wordml" xmlns:w16sdtdh="http://schemas.microsoft.com/office/word/2020/wordml/sdtdatahash" xmlns:w16se="http://schemas.microsoft.com/office/word/2015/wordml/symex" mc:Ignorable="w14 w15 w16se w16cid w16 w16cex w16sdtdh">
+<w:styles xmlns:mc="http://schemas.openxmlformats.org/markup-compatibility/2006" xmlns:r="http://schemas.openxmlformats.org/officeDocument/2006/relationships" xmlns:w="http://schemas.openxmlformats.org/wordprocessingml/2006/main" xmlns:w14="http://schemas.microsoft.com/office/word/2010/wordml" xmlns:w15="http://schemas.microsoft.com/office/word/2012/wordml" xmlns:w16cid="http://schemas.microsoft.com/office/word/2016/wordml/cid" xmlns:w16se="http://schemas.microsoft.com/office/word/2015/wordml/symex" mc:Ignorable="w14 w15 w16se w16cid">
   <w:docDefaults>
     <w:rPrDefault>
       <w:rPr>
@@ -1335,7 +1370,7 @@
       </w:pPr>
     </w:pPrDefault>
   </w:docDefaults>
-  <w:latentStyles w:defLockedState="0" w:defUIPriority="99" w:defSemiHidden="0" w:defUnhideWhenUsed="0" w:defQFormat="0" w:count="376">
+  <w:latentStyles w:defLockedState="0" w:defUIPriority="99" w:defSemiHidden="0" w:defUnhideWhenUsed="0" w:defQFormat="0" w:count="375">
     <w:lsdException w:name="Normal" w:uiPriority="0" w:qFormat="1"/>
     <w:lsdException w:name="heading 1" w:uiPriority="9" w:qFormat="1"/>
     <w:lsdException w:name="heading 2" w:semiHidden="1" w:uiPriority="9" w:unhideWhenUsed="1" w:qFormat="1"/>
@@ -1711,7 +1746,6 @@
     <w:lsdException w:name="Smart Hyperlink" w:semiHidden="1" w:unhideWhenUsed="1"/>
     <w:lsdException w:name="Hashtag" w:semiHidden="1" w:unhideWhenUsed="1"/>
     <w:lsdException w:name="Unresolved Mention" w:semiHidden="1" w:unhideWhenUsed="1"/>
-    <w:lsdException w:name="Smart Link" w:semiHidden="1" w:unhideWhenUsed="1"/>
   </w:latentStyles>
   <w:style w:type="paragraph" w:default="1" w:styleId="Normal">
     <w:name w:val="Normal"/>
@@ -1886,6 +1920,41 @@
       <w:color w:val="666666"/>
       <w:sz w:val="30"/>
       <w:szCs w:val="30"/>
+    </w:rPr>
+  </w:style>
+  <w:style w:type="character" w:styleId="Hyperlink">
+    <w:name w:val="Hyperlink"/>
+    <w:basedOn w:val="DefaultParagraphFont"/>
+    <w:uiPriority w:val="99"/>
+    <w:unhideWhenUsed/>
+    <w:rsid w:val="004012D7"/>
+    <w:rPr>
+      <w:color w:val="0000FF" w:themeColor="hyperlink"/>
+      <w:u w:val="single"/>
+    </w:rPr>
+  </w:style>
+  <w:style w:type="character" w:styleId="UnresolvedMention">
+    <w:name w:val="Unresolved Mention"/>
+    <w:basedOn w:val="DefaultParagraphFont"/>
+    <w:uiPriority w:val="99"/>
+    <w:semiHidden/>
+    <w:unhideWhenUsed/>
+    <w:rsid w:val="004012D7"/>
+    <w:rPr>
+      <w:color w:val="605E5C"/>
+      <w:shd w:val="clear" w:color="auto" w:fill="E1DFDD"/>
+    </w:rPr>
+  </w:style>
+  <w:style w:type="character" w:styleId="FollowedHyperlink">
+    <w:name w:val="FollowedHyperlink"/>
+    <w:basedOn w:val="DefaultParagraphFont"/>
+    <w:uiPriority w:val="99"/>
+    <w:semiHidden/>
+    <w:unhideWhenUsed/>
+    <w:rsid w:val="004012D7"/>
+    <w:rPr>
+      <w:color w:val="800080" w:themeColor="followedHyperlink"/>
+      <w:u w:val="single"/>
     </w:rPr>
   </w:style>
 </w:styles>

</xml_diff>